<commit_message>
update loan sale clause
</commit_message>
<xml_diff>
--- a/ghanatemplate.docx
+++ b/ghanatemplate.docx
@@ -1,6 +1,6 @@
 
 <file path=word/document.xml><?xml version="1.0" encoding="utf-8"?>
-<w:document xmlns:wpc="http://schemas.microsoft.com/office/word/2010/wordprocessingCanvas" xmlns:cx="http://schemas.microsoft.com/office/drawing/2014/chartex" xmlns:cx1="http://schemas.microsoft.com/office/drawing/2015/9/8/chartex" xmlns:cx2="http://schemas.microsoft.com/office/drawing/2015/10/21/chartex" xmlns:cx3="http://schemas.microsoft.com/office/drawing/2016/5/9/chartex" xmlns:cx4="http://schemas.microsoft.com/office/drawing/2016/5/10/chartex" xmlns:cx5="http://schemas.microsoft.com/office/drawing/2016/5/11/chartex" xmlns:cx6="http://schemas.microsoft.com/office/drawing/2016/5/12/chartex" xmlns:cx7="http://schemas.microsoft.com/office/drawing/2016/5/13/chartex" xmlns:cx8="http://schemas.microsoft.com/office/drawing/2016/5/14/chartex" xmlns:mc="http://schemas.openxmlformats.org/markup-compatibility/2006" xmlns:aink="http://schemas.microsoft.com/office/drawing/2016/ink" xmlns:am3d="http://schemas.microsoft.com/office/drawing/2017/model3d" xmlns:o="urn:schemas-microsoft-com:office:office" xmlns:r="http://schemas.openxmlformats.org/officeDocument/2006/relationships" xmlns:m="http://schemas.openxmlformats.org/officeDocument/2006/math" xmlns:v="urn:schemas-microsoft-com:vml" xmlns:wp14="http://schemas.microsoft.com/office/word/2010/wordprocessingDrawing" xmlns:wp="http://schemas.openxmlformats.org/drawingml/2006/wordprocessingDrawing" xmlns:w10="urn:schemas-microsoft-com:office:word" xmlns:w="http://schemas.openxmlformats.org/wordprocessingml/2006/main" xmlns:w14="http://schemas.microsoft.com/office/word/2010/wordml" xmlns:w15="http://schemas.microsoft.com/office/word/2012/wordml" xmlns:w16cex="http://schemas.microsoft.com/office/word/2018/wordml/cex" xmlns:w16cid="http://schemas.microsoft.com/office/word/2016/wordml/cid" xmlns:w16="http://schemas.microsoft.com/office/word/2018/wordml" xmlns:w16sdtdh="http://schemas.microsoft.com/office/word/2020/wordml/sdtdatahash" xmlns:w16se="http://schemas.microsoft.com/office/word/2015/wordml/symex" xmlns:wpg="http://schemas.microsoft.com/office/word/2010/wordprocessingGroup" xmlns:wpi="http://schemas.microsoft.com/office/word/2010/wordprocessingInk" xmlns:wne="http://schemas.microsoft.com/office/word/2006/wordml" xmlns:wps="http://schemas.microsoft.com/office/word/2010/wordprocessingShape" mc:Ignorable="w14 w15 w16se w16cid w16 w16cex w16sdtdh wp14">
+<w:document xmlns:wpc="http://schemas.microsoft.com/office/word/2010/wordprocessingCanvas" xmlns:cx="http://schemas.microsoft.com/office/drawing/2014/chartex" xmlns:mc="http://schemas.openxmlformats.org/markup-compatibility/2006" xmlns:o="urn:schemas-microsoft-com:office:office" xmlns:r="http://schemas.openxmlformats.org/officeDocument/2006/relationships" xmlns:m="http://schemas.openxmlformats.org/officeDocument/2006/math" xmlns:v="urn:schemas-microsoft-com:vml" xmlns:wp14="http://schemas.microsoft.com/office/word/2010/wordprocessingDrawing" xmlns:wp="http://schemas.openxmlformats.org/drawingml/2006/wordprocessingDrawing" xmlns:w10="urn:schemas-microsoft-com:office:word" xmlns:w="http://schemas.openxmlformats.org/wordprocessingml/2006/main" xmlns:w14="http://schemas.microsoft.com/office/word/2010/wordml" xmlns:w15="http://schemas.microsoft.com/office/word/2012/wordml" xmlns:w16se="http://schemas.microsoft.com/office/word/2015/wordml/symex" xmlns:wpg="http://schemas.microsoft.com/office/word/2010/wordprocessingGroup" xmlns:wpi="http://schemas.microsoft.com/office/word/2010/wordprocessingInk" xmlns:wne="http://schemas.microsoft.com/office/word/2006/wordml" xmlns:wps="http://schemas.microsoft.com/office/word/2010/wordprocessingShape" mc:Ignorable="w14 w15 w16se wp14">
   <w:body>
     <w:p>
       <w:pPr>
@@ -377,7 +377,6 @@
         </w:rPr>
         <w:t xml:space="preserve"> The Parties agree that the Lender will loan the Borrower </w:t>
       </w:r>
-      <w:proofErr w:type="gramStart"/>
       <w:r>
         <w:rPr>
           <w:rFonts w:ascii="Century Gothic" w:eastAsia="Century Gothic" w:hAnsi="Century Gothic" w:cs="Century Gothic"/>
@@ -394,17 +393,7 @@
           <w:sz w:val="21"/>
           <w:szCs w:val="21"/>
         </w:rPr>
-        <w:t>{</w:t>
-      </w:r>
-      <w:proofErr w:type="gramEnd"/>
-      <w:r>
-        <w:rPr>
-          <w:rFonts w:ascii="Century Gothic" w:eastAsia="Century Gothic" w:hAnsi="Century Gothic" w:cs="Century Gothic"/>
-          <w:b/>
-          <w:sz w:val="21"/>
-          <w:szCs w:val="21"/>
-        </w:rPr>
-        <w:t>amount}</w:t>
+        <w:t>{amount}</w:t>
       </w:r>
       <w:r>
         <w:rPr>
@@ -474,6 +463,7 @@
         </w:rPr>
         <w:t xml:space="preserve"> only</w:t>
       </w:r>
+      <w:proofErr w:type="gramStart"/>
       <w:r>
         <w:rPr>
           <w:rFonts w:ascii="Century Gothic" w:eastAsia="Century Gothic" w:hAnsi="Century Gothic" w:cs="Century Gothic"/>
@@ -489,7 +479,17 @@
           <w:sz w:val="21"/>
           <w:szCs w:val="21"/>
         </w:rPr>
-        <w:t>(the</w:t>
+        <w:t>(</w:t>
+      </w:r>
+      <w:proofErr w:type="gramEnd"/>
+      <w:r>
+        <w:rPr>
+          <w:rFonts w:ascii="Century Gothic" w:eastAsia="Century Gothic" w:hAnsi="Century Gothic" w:cs="Century Gothic"/>
+          <w:b/>
+          <w:sz w:val="21"/>
+          <w:szCs w:val="21"/>
+        </w:rPr>
+        <w:t>the</w:t>
       </w:r>
       <w:r>
         <w:rPr>
@@ -1239,7 +1239,6 @@
         </w:rPr>
         <w:t xml:space="preserve">hall serve as collateral for this loan. The Total value of the asset is </w:t>
       </w:r>
-      <w:proofErr w:type="gramStart"/>
       <w:r>
         <w:rPr>
           <w:rFonts w:ascii="Century Gothic" w:eastAsia="Century Gothic" w:hAnsi="Century Gothic" w:cs="Century Gothic"/>
@@ -1259,7 +1258,6 @@
         <w:t>{</w:t>
       </w:r>
       <w:proofErr w:type="spellStart"/>
-      <w:proofErr w:type="gramEnd"/>
       <w:r>
         <w:rPr>
           <w:rFonts w:ascii="Century Gothic" w:eastAsia="Century Gothic" w:hAnsi="Century Gothic" w:cs="Century Gothic"/>
@@ -1540,26 +1538,25 @@
         </w:rPr>
         <w:t xml:space="preserve"> The borrower shall pay an equity contribution in the amount of </w:t>
       </w:r>
+      <w:r>
+        <w:rPr>
+          <w:rFonts w:ascii="Century Gothic" w:eastAsia="Century Gothic" w:hAnsi="Century Gothic" w:cs="Century Gothic"/>
+          <w:b/>
+          <w:sz w:val="21"/>
+          <w:szCs w:val="21"/>
+        </w:rPr>
+        <w:t>GHS</w:t>
+      </w:r>
+      <w:r>
+        <w:rPr>
+          <w:rFonts w:ascii="Century Gothic" w:eastAsia="Century Gothic" w:hAnsi="Century Gothic" w:cs="Century Gothic"/>
+          <w:b/>
+          <w:sz w:val="21"/>
+          <w:szCs w:val="21"/>
+        </w:rPr>
+        <w:t>{</w:t>
+      </w:r>
       <w:proofErr w:type="gramStart"/>
-      <w:r>
-        <w:rPr>
-          <w:rFonts w:ascii="Century Gothic" w:eastAsia="Century Gothic" w:hAnsi="Century Gothic" w:cs="Century Gothic"/>
-          <w:b/>
-          <w:sz w:val="21"/>
-          <w:szCs w:val="21"/>
-        </w:rPr>
-        <w:t>GHS</w:t>
-      </w:r>
-      <w:r>
-        <w:rPr>
-          <w:rFonts w:ascii="Century Gothic" w:eastAsia="Century Gothic" w:hAnsi="Century Gothic" w:cs="Century Gothic"/>
-          <w:b/>
-          <w:sz w:val="21"/>
-          <w:szCs w:val="21"/>
-        </w:rPr>
-        <w:t>{</w:t>
-      </w:r>
-      <w:proofErr w:type="gramEnd"/>
       <w:r>
         <w:rPr>
           <w:rFonts w:ascii="Century Gothic" w:eastAsia="Century Gothic" w:hAnsi="Century Gothic" w:cs="Century Gothic"/>
@@ -1603,6 +1600,7 @@
         </w:rPr>
         <w:t xml:space="preserve"> </w:t>
       </w:r>
+      <w:proofErr w:type="gramEnd"/>
       <w:r>
         <w:rPr>
           <w:rFonts w:ascii="Century Gothic" w:eastAsia="Century Gothic" w:hAnsi="Century Gothic" w:cs="Century Gothic"/>
@@ -1776,6 +1774,146 @@
         </w:rPr>
         <w:t xml:space="preserve"> The Parties agree that the Borrower shall pay Lender </w:t>
       </w:r>
+      <w:r>
+        <w:rPr>
+          <w:rFonts w:ascii="Century Gothic" w:eastAsia="Century Gothic" w:hAnsi="Century Gothic" w:cs="Century Gothic"/>
+          <w:b/>
+          <w:sz w:val="21"/>
+          <w:szCs w:val="21"/>
+        </w:rPr>
+        <w:t>GHS</w:t>
+      </w:r>
+      <w:r>
+        <w:rPr>
+          <w:rFonts w:ascii="Century Gothic" w:eastAsia="Century Gothic" w:hAnsi="Century Gothic" w:cs="Century Gothic"/>
+          <w:b/>
+          <w:sz w:val="21"/>
+          <w:szCs w:val="21"/>
+        </w:rPr>
+        <w:t>{</w:t>
+      </w:r>
+      <w:r>
+        <w:rPr>
+          <w:rFonts w:ascii="Century Gothic" w:eastAsia="Century Gothic" w:hAnsi="Century Gothic" w:cs="Century Gothic"/>
+          <w:b/>
+          <w:sz w:val="21"/>
+          <w:szCs w:val="21"/>
+        </w:rPr>
+        <w:t>repayment</w:t>
+      </w:r>
+      <w:r>
+        <w:rPr>
+          <w:rFonts w:ascii="Century Gothic" w:eastAsia="Century Gothic" w:hAnsi="Century Gothic" w:cs="Century Gothic"/>
+          <w:b/>
+          <w:sz w:val="21"/>
+          <w:szCs w:val="21"/>
+        </w:rPr>
+        <w:t>}</w:t>
+      </w:r>
+      <w:r>
+        <w:rPr>
+          <w:rFonts w:ascii="Century Gothic" w:eastAsia="Century Gothic" w:hAnsi="Century Gothic" w:cs="Century Gothic"/>
+          <w:b/>
+          <w:sz w:val="21"/>
+          <w:szCs w:val="21"/>
+        </w:rPr>
+        <w:t xml:space="preserve"> </w:t>
+      </w:r>
+      <w:r>
+        <w:rPr>
+          <w:rFonts w:ascii="Century Gothic" w:eastAsia="Century Gothic" w:hAnsi="Century Gothic" w:cs="Century Gothic"/>
+          <w:sz w:val="21"/>
+          <w:szCs w:val="21"/>
+        </w:rPr>
+        <w:t>(</w:t>
+      </w:r>
+      <w:r>
+        <w:rPr>
+          <w:rFonts w:ascii="Century Gothic" w:eastAsia="Century Gothic" w:hAnsi="Century Gothic" w:cs="Century Gothic"/>
+          <w:sz w:val="21"/>
+          <w:szCs w:val="21"/>
+        </w:rPr>
+        <w:t>{</w:t>
+      </w:r>
+      <w:proofErr w:type="spellStart"/>
+      <w:r>
+        <w:rPr>
+          <w:rFonts w:ascii="Century Gothic" w:eastAsia="Century Gothic" w:hAnsi="Century Gothic" w:cs="Century Gothic"/>
+          <w:sz w:val="21"/>
+          <w:szCs w:val="21"/>
+        </w:rPr>
+        <w:t>repaymentInWords</w:t>
+      </w:r>
+      <w:proofErr w:type="spellEnd"/>
+      <w:r>
+        <w:rPr>
+          <w:rFonts w:ascii="Century Gothic" w:eastAsia="Century Gothic" w:hAnsi="Century Gothic" w:cs="Century Gothic"/>
+          <w:sz w:val="21"/>
+          <w:szCs w:val="21"/>
+        </w:rPr>
+        <w:t>}</w:t>
+      </w:r>
+      <w:r>
+        <w:rPr>
+          <w:rFonts w:ascii="Century Gothic" w:eastAsia="Century Gothic" w:hAnsi="Century Gothic" w:cs="Century Gothic"/>
+          <w:sz w:val="21"/>
+          <w:szCs w:val="21"/>
+        </w:rPr>
+        <w:t xml:space="preserve"> </w:t>
+      </w:r>
+      <w:proofErr w:type="spellStart"/>
+      <w:r>
+        <w:rPr>
+          <w:rFonts w:ascii="Century Gothic" w:eastAsia="Century Gothic" w:hAnsi="Century Gothic" w:cs="Century Gothic"/>
+          <w:sz w:val="21"/>
+          <w:szCs w:val="21"/>
+        </w:rPr>
+        <w:t>ghs</w:t>
+      </w:r>
+      <w:proofErr w:type="spellEnd"/>
+      <w:r>
+        <w:rPr>
+          <w:rFonts w:ascii="Century Gothic" w:eastAsia="Century Gothic" w:hAnsi="Century Gothic" w:cs="Century Gothic"/>
+          <w:sz w:val="21"/>
+          <w:szCs w:val="21"/>
+        </w:rPr>
+        <w:t xml:space="preserve"> only</w:t>
+      </w:r>
+      <w:r>
+        <w:rPr>
+          <w:rFonts w:ascii="Century Gothic" w:eastAsia="Century Gothic" w:hAnsi="Century Gothic" w:cs="Century Gothic"/>
+          <w:sz w:val="21"/>
+          <w:szCs w:val="21"/>
+        </w:rPr>
+        <w:t xml:space="preserve">) every 30 days for a period of </w:t>
+      </w:r>
+      <w:r>
+        <w:rPr>
+          <w:rFonts w:ascii="Century Gothic" w:eastAsia="Century Gothic" w:hAnsi="Century Gothic" w:cs="Century Gothic"/>
+          <w:b/>
+          <w:sz w:val="21"/>
+          <w:szCs w:val="21"/>
+        </w:rPr>
+        <w:t>{</w:t>
+      </w:r>
+      <w:r>
+        <w:rPr>
+          <w:rFonts w:ascii="Century Gothic" w:eastAsia="Century Gothic" w:hAnsi="Century Gothic" w:cs="Century Gothic"/>
+          <w:b/>
+          <w:sz w:val="21"/>
+          <w:szCs w:val="21"/>
+        </w:rPr>
+        <w:t>tenure</w:t>
+      </w:r>
+      <w:r>
+        <w:rPr>
+          <w:rFonts w:ascii="Century Gothic" w:eastAsia="Century Gothic" w:hAnsi="Century Gothic" w:cs="Century Gothic"/>
+          <w:b/>
+          <w:sz w:val="21"/>
+          <w:szCs w:val="21"/>
+        </w:rPr>
+        <w:t xml:space="preserve">} </w:t>
+      </w:r>
       <w:proofErr w:type="gramStart"/>
       <w:r>
         <w:rPr>
@@ -1784,156 +1922,24 @@
           <w:sz w:val="21"/>
           <w:szCs w:val="21"/>
         </w:rPr>
-        <w:t>GHS</w:t>
-      </w:r>
-      <w:r>
-        <w:rPr>
-          <w:rFonts w:ascii="Century Gothic" w:eastAsia="Century Gothic" w:hAnsi="Century Gothic" w:cs="Century Gothic"/>
-          <w:b/>
-          <w:sz w:val="21"/>
-          <w:szCs w:val="21"/>
-        </w:rPr>
-        <w:t>{</w:t>
+        <w:t xml:space="preserve">months </w:t>
+      </w:r>
+      <w:r>
+        <w:rPr>
+          <w:rFonts w:ascii="Century Gothic" w:eastAsia="Century Gothic" w:hAnsi="Century Gothic" w:cs="Century Gothic"/>
+          <w:sz w:val="21"/>
+          <w:szCs w:val="21"/>
+        </w:rPr>
+        <w:t xml:space="preserve"> as</w:t>
       </w:r>
       <w:proofErr w:type="gramEnd"/>
       <w:r>
         <w:rPr>
           <w:rFonts w:ascii="Century Gothic" w:eastAsia="Century Gothic" w:hAnsi="Century Gothic" w:cs="Century Gothic"/>
-          <w:b/>
-          <w:sz w:val="21"/>
-          <w:szCs w:val="21"/>
-        </w:rPr>
-        <w:t>repayment</w:t>
-      </w:r>
-      <w:r>
-        <w:rPr>
-          <w:rFonts w:ascii="Century Gothic" w:eastAsia="Century Gothic" w:hAnsi="Century Gothic" w:cs="Century Gothic"/>
-          <w:b/>
-          <w:sz w:val="21"/>
-          <w:szCs w:val="21"/>
-        </w:rPr>
-        <w:t>}</w:t>
-      </w:r>
-      <w:r>
-        <w:rPr>
-          <w:rFonts w:ascii="Century Gothic" w:eastAsia="Century Gothic" w:hAnsi="Century Gothic" w:cs="Century Gothic"/>
-          <w:b/>
-          <w:sz w:val="21"/>
-          <w:szCs w:val="21"/>
-        </w:rPr>
-        <w:t xml:space="preserve"> </w:t>
-      </w:r>
-      <w:r>
-        <w:rPr>
-          <w:rFonts w:ascii="Century Gothic" w:eastAsia="Century Gothic" w:hAnsi="Century Gothic" w:cs="Century Gothic"/>
-          <w:sz w:val="21"/>
-          <w:szCs w:val="21"/>
-        </w:rPr>
-        <w:t>(</w:t>
-      </w:r>
-      <w:r>
-        <w:rPr>
-          <w:rFonts w:ascii="Century Gothic" w:eastAsia="Century Gothic" w:hAnsi="Century Gothic" w:cs="Century Gothic"/>
-          <w:sz w:val="21"/>
-          <w:szCs w:val="21"/>
-        </w:rPr>
-        <w:t>{</w:t>
-      </w:r>
-      <w:proofErr w:type="spellStart"/>
-      <w:r>
-        <w:rPr>
-          <w:rFonts w:ascii="Century Gothic" w:eastAsia="Century Gothic" w:hAnsi="Century Gothic" w:cs="Century Gothic"/>
-          <w:sz w:val="21"/>
-          <w:szCs w:val="21"/>
-        </w:rPr>
-        <w:t>repaymentInWords</w:t>
-      </w:r>
-      <w:proofErr w:type="spellEnd"/>
-      <w:r>
-        <w:rPr>
-          <w:rFonts w:ascii="Century Gothic" w:eastAsia="Century Gothic" w:hAnsi="Century Gothic" w:cs="Century Gothic"/>
-          <w:sz w:val="21"/>
-          <w:szCs w:val="21"/>
-        </w:rPr>
-        <w:t>}</w:t>
-      </w:r>
-      <w:r>
-        <w:rPr>
-          <w:rFonts w:ascii="Century Gothic" w:eastAsia="Century Gothic" w:hAnsi="Century Gothic" w:cs="Century Gothic"/>
-          <w:sz w:val="21"/>
-          <w:szCs w:val="21"/>
-        </w:rPr>
-        <w:t xml:space="preserve"> </w:t>
-      </w:r>
-      <w:proofErr w:type="spellStart"/>
-      <w:r>
-        <w:rPr>
-          <w:rFonts w:ascii="Century Gothic" w:eastAsia="Century Gothic" w:hAnsi="Century Gothic" w:cs="Century Gothic"/>
-          <w:sz w:val="21"/>
-          <w:szCs w:val="21"/>
-        </w:rPr>
-        <w:t>ghs</w:t>
-      </w:r>
-      <w:proofErr w:type="spellEnd"/>
-      <w:r>
-        <w:rPr>
-          <w:rFonts w:ascii="Century Gothic" w:eastAsia="Century Gothic" w:hAnsi="Century Gothic" w:cs="Century Gothic"/>
-          <w:sz w:val="21"/>
-          <w:szCs w:val="21"/>
-        </w:rPr>
-        <w:t xml:space="preserve"> only</w:t>
-      </w:r>
-      <w:r>
-        <w:rPr>
-          <w:rFonts w:ascii="Century Gothic" w:eastAsia="Century Gothic" w:hAnsi="Century Gothic" w:cs="Century Gothic"/>
-          <w:sz w:val="21"/>
-          <w:szCs w:val="21"/>
-        </w:rPr>
-        <w:t xml:space="preserve">) every 30 days for a period of </w:t>
-      </w:r>
-      <w:r>
-        <w:rPr>
-          <w:rFonts w:ascii="Century Gothic" w:eastAsia="Century Gothic" w:hAnsi="Century Gothic" w:cs="Century Gothic"/>
-          <w:b/>
-          <w:sz w:val="21"/>
-          <w:szCs w:val="21"/>
-        </w:rPr>
-        <w:t>{</w:t>
-      </w:r>
-      <w:r>
-        <w:rPr>
-          <w:rFonts w:ascii="Century Gothic" w:eastAsia="Century Gothic" w:hAnsi="Century Gothic" w:cs="Century Gothic"/>
-          <w:b/>
-          <w:sz w:val="21"/>
-          <w:szCs w:val="21"/>
-        </w:rPr>
-        <w:t>tenure</w:t>
-      </w:r>
-      <w:r>
-        <w:rPr>
-          <w:rFonts w:ascii="Century Gothic" w:eastAsia="Century Gothic" w:hAnsi="Century Gothic" w:cs="Century Gothic"/>
-          <w:b/>
-          <w:sz w:val="21"/>
-          <w:szCs w:val="21"/>
-        </w:rPr>
-        <w:t xml:space="preserve">} </w:t>
-      </w:r>
-      <w:r>
-        <w:rPr>
-          <w:rFonts w:ascii="Century Gothic" w:eastAsia="Century Gothic" w:hAnsi="Century Gothic" w:cs="Century Gothic"/>
-          <w:b/>
-          <w:sz w:val="21"/>
-          <w:szCs w:val="21"/>
-        </w:rPr>
-        <w:t xml:space="preserve">months </w:t>
-      </w:r>
-      <w:r>
-        <w:rPr>
-          <w:rFonts w:ascii="Century Gothic" w:eastAsia="Century Gothic" w:hAnsi="Century Gothic" w:cs="Century Gothic"/>
-          <w:sz w:val="21"/>
-          <w:szCs w:val="21"/>
-        </w:rPr>
-        <w:t xml:space="preserve"> as the loan instalment.</w:t>
+          <w:sz w:val="21"/>
+          <w:szCs w:val="21"/>
+        </w:rPr>
+        <w:t xml:space="preserve"> the loan instalment.</w:t>
       </w:r>
       <w:r>
         <w:rPr>
@@ -2126,6 +2132,51 @@
     </w:p>
     <w:p>
       <w:pPr>
+        <w:shd w:val="clear" w:color="auto" w:fill="FFFFFF"/>
+        <w:spacing w:after="300" w:line="240" w:lineRule="auto"/>
+        <w:jc w:val="both"/>
+        <w:rPr>
+          <w:rFonts w:ascii="Century Gothic" w:eastAsia="Century Gothic" w:hAnsi="Century Gothic" w:cs="Century Gothic"/>
+          <w:sz w:val="21"/>
+          <w:szCs w:val="21"/>
+        </w:rPr>
+      </w:pPr>
+      <w:r>
+        <w:rPr>
+          <w:rFonts w:ascii="Century Gothic" w:eastAsia="Century Gothic" w:hAnsi="Century Gothic" w:cs="Century Gothic"/>
+          <w:sz w:val="21"/>
+          <w:szCs w:val="21"/>
+        </w:rPr>
+        <w:t>15</w:t>
+      </w:r>
+      <w:r>
+        <w:rPr>
+          <w:rFonts w:ascii="Century Gothic" w:eastAsia="Century Gothic" w:hAnsi="Century Gothic" w:cs="Century Gothic"/>
+          <w:sz w:val="21"/>
+          <w:szCs w:val="21"/>
+        </w:rPr>
+        <w:t xml:space="preserve">.  </w:t>
+      </w:r>
+      <w:r>
+        <w:rPr>
+          <w:rFonts w:ascii="Century Gothic" w:eastAsia="Century Gothic" w:hAnsi="Century Gothic" w:cs="Century Gothic"/>
+          <w:b/>
+          <w:sz w:val="21"/>
+          <w:szCs w:val="21"/>
+        </w:rPr>
+        <w:t>Loan Sale.</w:t>
+      </w:r>
+      <w:r>
+        <w:rPr>
+          <w:rFonts w:ascii="Century Gothic" w:eastAsia="Century Gothic" w:hAnsi="Century Gothic" w:cs="Century Gothic"/>
+          <w:sz w:val="21"/>
+          <w:szCs w:val="21"/>
+        </w:rPr>
+        <w:t xml:space="preserve"> The Lender shall have the unrestricted right at any time during the duration of the Loan and without the Borrowers&amp;#39; or any Guarantor&amp;#39;s consent, to sell, transfer or assign all or any portion of its rights and obligations hereunder to any financial institution (an “Assignee’), and the Borrower agree that they shall execute or cause to be executed such documents, including, without limitation, amendments to the Loan Agreement and to any other documents, instruments and agreements executed in connection herewith as the Lender shall deem necessary to effect the transfer. The Borrower further understands and agrees that an assignment of the rights of the Lender under the Loan Agreement may require the Borrower to Open accounts with the Assignee institution or any Institution selected by the Assignee and the Borrower undertakes to comply with the requirements necessary for the seamless transfer/Sale of the Loan.</w:t>
+      </w:r>
+    </w:p>
+    <w:p>
+      <w:pPr>
         <w:pBdr>
           <w:top w:val="none" w:sz="0" w:space="0" w:color="000000"/>
           <w:left w:val="none" w:sz="0" w:space="0" w:color="000000"/>
@@ -2156,7 +2207,7 @@
           <w:sz w:val="21"/>
           <w:szCs w:val="21"/>
         </w:rPr>
-        <w:t>5</w:t>
+        <w:t>6</w:t>
       </w:r>
       <w:r>
         <w:rPr>
@@ -2216,7 +2267,7 @@
           <w:sz w:val="21"/>
           <w:szCs w:val="21"/>
         </w:rPr>
-        <w:t>6</w:t>
+        <w:t>7</w:t>
       </w:r>
       <w:r>
         <w:rPr>
@@ -2268,6 +2319,7 @@
           <w:sz w:val="21"/>
           <w:szCs w:val="21"/>
         </w:rPr>
+        <w:lastRenderedPageBreak/>
         <w:t>1</w:t>
       </w:r>
       <w:r>
@@ -2276,7 +2328,7 @@
           <w:sz w:val="21"/>
           <w:szCs w:val="21"/>
         </w:rPr>
-        <w:t>7</w:t>
+        <w:t>8</w:t>
       </w:r>
       <w:r>
         <w:rPr>
@@ -2336,7 +2388,7 @@
           <w:sz w:val="21"/>
           <w:szCs w:val="21"/>
         </w:rPr>
-        <w:t>8</w:t>
+        <w:t>9</w:t>
       </w:r>
       <w:r>
         <w:rPr>
@@ -2377,16 +2429,7 @@
           <w:sz w:val="21"/>
           <w:szCs w:val="21"/>
         </w:rPr>
-        <w:t>1</w:t>
-      </w:r>
-      <w:r>
-        <w:rPr>
-          <w:rFonts w:ascii="Century Gothic" w:eastAsia="Century Gothic" w:hAnsi="Century Gothic" w:cs="Century Gothic"/>
-          <w:sz w:val="21"/>
-          <w:szCs w:val="21"/>
-          <w:lang w:val="en-US"/>
-        </w:rPr>
-        <w:t>9</w:t>
+        <w:t>20</w:t>
       </w:r>
       <w:r>
         <w:rPr>
@@ -2447,8 +2490,7 @@
           <w:sz w:val="21"/>
           <w:szCs w:val="21"/>
         </w:rPr>
-        <w:lastRenderedPageBreak/>
-        <w:t>20</w:t>
+        <w:t>21</w:t>
       </w:r>
       <w:r>
         <w:rPr>
@@ -2473,25 +2515,17 @@
           <w:sz w:val="21"/>
           <w:szCs w:val="21"/>
         </w:rPr>
-        <w:t xml:space="preserve">The Parties agree that this Agreement shall be governed by the Region /or Country in which both Parties reside/do business. </w:t>
-      </w:r>
-      <w:proofErr w:type="gramStart"/>
-      <w:r>
-        <w:rPr>
-          <w:rFonts w:ascii="Century Gothic" w:eastAsia="Century Gothic" w:hAnsi="Century Gothic" w:cs="Century Gothic"/>
-          <w:sz w:val="21"/>
-          <w:szCs w:val="21"/>
-        </w:rPr>
-        <w:t>In the event that</w:t>
-      </w:r>
-      <w:proofErr w:type="gramEnd"/>
-      <w:r>
-        <w:rPr>
-          <w:rFonts w:ascii="Century Gothic" w:eastAsia="Century Gothic" w:hAnsi="Century Gothic" w:cs="Century Gothic"/>
-          <w:sz w:val="21"/>
-          <w:szCs w:val="21"/>
-        </w:rPr>
-        <w:t xml:space="preserve"> the Parties reside/do business in different Regions/or Countries, this Agreement shall be governed by the Borrowers and Lenders act of Ghana.</w:t>
+        <w:t xml:space="preserve">The Parties agree that this Agreement shall be governed by the Region /or Country in which both Parties reside/do business. In the event that the Parties reside/do business in different Regions/or Countries, this Agreement shall be governed by the Borrowers and Lenders act </w:t>
+      </w:r>
+      <w:bookmarkStart w:id="0" w:name="_GoBack"/>
+      <w:bookmarkEnd w:id="0"/>
+      <w:r>
+        <w:rPr>
+          <w:rFonts w:ascii="Century Gothic" w:eastAsia="Century Gothic" w:hAnsi="Century Gothic" w:cs="Century Gothic"/>
+          <w:sz w:val="21"/>
+          <w:szCs w:val="21"/>
+        </w:rPr>
+        <w:t>of Ghana.</w:t>
       </w:r>
     </w:p>
     <w:p>
@@ -2526,7 +2560,7 @@
           <w:sz w:val="21"/>
           <w:szCs w:val="21"/>
         </w:rPr>
-        <w:t>1</w:t>
+        <w:t>2</w:t>
       </w:r>
       <w:r>
         <w:rPr>
@@ -2559,25 +2593,7 @@
           <w:sz w:val="21"/>
           <w:szCs w:val="21"/>
         </w:rPr>
-        <w:t xml:space="preserve">The Parties acknowledge and agree that this Agreement represents the entire agreement between the Parties. </w:t>
-      </w:r>
-      <w:proofErr w:type="gramStart"/>
-      <w:r>
-        <w:rPr>
-          <w:rFonts w:ascii="Century Gothic" w:eastAsia="Century Gothic" w:hAnsi="Century Gothic" w:cs="Century Gothic"/>
-          <w:sz w:val="21"/>
-          <w:szCs w:val="21"/>
-        </w:rPr>
-        <w:t>In the event that</w:t>
-      </w:r>
-      <w:proofErr w:type="gramEnd"/>
-      <w:r>
-        <w:rPr>
-          <w:rFonts w:ascii="Century Gothic" w:eastAsia="Century Gothic" w:hAnsi="Century Gothic" w:cs="Century Gothic"/>
-          <w:sz w:val="21"/>
-          <w:szCs w:val="21"/>
-        </w:rPr>
-        <w:t xml:space="preserve"> the Parties desire to change, add, or otherwise modify any terms, they shall do so in writing to be signed by both parties. </w:t>
+        <w:t xml:space="preserve">The Parties acknowledge and agree that this Agreement represents the entire agreement between the Parties. In the event that the Parties desire to change, add, or otherwise modify any terms, they shall do so in writing to be signed by both parties. </w:t>
       </w:r>
     </w:p>
     <w:p>
@@ -2956,7 +2972,7 @@
 </file>
 
 <file path=word/endnotes.xml><?xml version="1.0" encoding="utf-8"?>
-<w:endnotes xmlns:wpc="http://schemas.microsoft.com/office/word/2010/wordprocessingCanvas" xmlns:cx="http://schemas.microsoft.com/office/drawing/2014/chartex" xmlns:cx1="http://schemas.microsoft.com/office/drawing/2015/9/8/chartex" xmlns:cx2="http://schemas.microsoft.com/office/drawing/2015/10/21/chartex" xmlns:cx3="http://schemas.microsoft.com/office/drawing/2016/5/9/chartex" xmlns:cx4="http://schemas.microsoft.com/office/drawing/2016/5/10/chartex" xmlns:cx5="http://schemas.microsoft.com/office/drawing/2016/5/11/chartex" xmlns:cx6="http://schemas.microsoft.com/office/drawing/2016/5/12/chartex" xmlns:cx7="http://schemas.microsoft.com/office/drawing/2016/5/13/chartex" xmlns:cx8="http://schemas.microsoft.com/office/drawing/2016/5/14/chartex" xmlns:mc="http://schemas.openxmlformats.org/markup-compatibility/2006" xmlns:aink="http://schemas.microsoft.com/office/drawing/2016/ink" xmlns:am3d="http://schemas.microsoft.com/office/drawing/2017/model3d" xmlns:o="urn:schemas-microsoft-com:office:office" xmlns:r="http://schemas.openxmlformats.org/officeDocument/2006/relationships" xmlns:m="http://schemas.openxmlformats.org/officeDocument/2006/math" xmlns:v="urn:schemas-microsoft-com:vml" xmlns:wp14="http://schemas.microsoft.com/office/word/2010/wordprocessingDrawing" xmlns:wp="http://schemas.openxmlformats.org/drawingml/2006/wordprocessingDrawing" xmlns:w10="urn:schemas-microsoft-com:office:word" xmlns:w="http://schemas.openxmlformats.org/wordprocessingml/2006/main" xmlns:w14="http://schemas.microsoft.com/office/word/2010/wordml" xmlns:w15="http://schemas.microsoft.com/office/word/2012/wordml" xmlns:w16cex="http://schemas.microsoft.com/office/word/2018/wordml/cex" xmlns:w16cid="http://schemas.microsoft.com/office/word/2016/wordml/cid" xmlns:w16="http://schemas.microsoft.com/office/word/2018/wordml" xmlns:w16sdtdh="http://schemas.microsoft.com/office/word/2020/wordml/sdtdatahash" xmlns:w16se="http://schemas.microsoft.com/office/word/2015/wordml/symex" xmlns:wpg="http://schemas.microsoft.com/office/word/2010/wordprocessingGroup" xmlns:wpi="http://schemas.microsoft.com/office/word/2010/wordprocessingInk" xmlns:wne="http://schemas.microsoft.com/office/word/2006/wordml" xmlns:wps="http://schemas.microsoft.com/office/word/2010/wordprocessingShape" mc:Ignorable="w14 w15 w16se w16cid w16 w16cex w16sdtdh wp14">
+<w:endnotes xmlns:wpc="http://schemas.microsoft.com/office/word/2010/wordprocessingCanvas" xmlns:cx="http://schemas.microsoft.com/office/drawing/2014/chartex" xmlns:mc="http://schemas.openxmlformats.org/markup-compatibility/2006" xmlns:o="urn:schemas-microsoft-com:office:office" xmlns:r="http://schemas.openxmlformats.org/officeDocument/2006/relationships" xmlns:m="http://schemas.openxmlformats.org/officeDocument/2006/math" xmlns:v="urn:schemas-microsoft-com:vml" xmlns:wp14="http://schemas.microsoft.com/office/word/2010/wordprocessingDrawing" xmlns:wp="http://schemas.openxmlformats.org/drawingml/2006/wordprocessingDrawing" xmlns:w10="urn:schemas-microsoft-com:office:word" xmlns:w="http://schemas.openxmlformats.org/wordprocessingml/2006/main" xmlns:w14="http://schemas.microsoft.com/office/word/2010/wordml" xmlns:w15="http://schemas.microsoft.com/office/word/2012/wordml" xmlns:w16se="http://schemas.microsoft.com/office/word/2015/wordml/symex" xmlns:wpg="http://schemas.microsoft.com/office/word/2010/wordprocessingGroup" xmlns:wpi="http://schemas.microsoft.com/office/word/2010/wordprocessingInk" xmlns:wne="http://schemas.microsoft.com/office/word/2006/wordml" xmlns:wps="http://schemas.microsoft.com/office/word/2010/wordprocessingShape" mc:Ignorable="w14 w15 w16se wp14">
   <w:endnote w:type="separator" w:id="-1">
     <w:p>
       <w:pPr>
@@ -2981,7 +2997,7 @@
 </file>
 
 <file path=word/footer1.xml><?xml version="1.0" encoding="utf-8"?>
-<w:ftr xmlns:wpc="http://schemas.microsoft.com/office/word/2010/wordprocessingCanvas" xmlns:cx="http://schemas.microsoft.com/office/drawing/2014/chartex" xmlns:cx1="http://schemas.microsoft.com/office/drawing/2015/9/8/chartex" xmlns:cx2="http://schemas.microsoft.com/office/drawing/2015/10/21/chartex" xmlns:cx3="http://schemas.microsoft.com/office/drawing/2016/5/9/chartex" xmlns:cx4="http://schemas.microsoft.com/office/drawing/2016/5/10/chartex" xmlns:cx5="http://schemas.microsoft.com/office/drawing/2016/5/11/chartex" xmlns:cx6="http://schemas.microsoft.com/office/drawing/2016/5/12/chartex" xmlns:cx7="http://schemas.microsoft.com/office/drawing/2016/5/13/chartex" xmlns:cx8="http://schemas.microsoft.com/office/drawing/2016/5/14/chartex" xmlns:mc="http://schemas.openxmlformats.org/markup-compatibility/2006" xmlns:aink="http://schemas.microsoft.com/office/drawing/2016/ink" xmlns:am3d="http://schemas.microsoft.com/office/drawing/2017/model3d" xmlns:o="urn:schemas-microsoft-com:office:office" xmlns:r="http://schemas.openxmlformats.org/officeDocument/2006/relationships" xmlns:m="http://schemas.openxmlformats.org/officeDocument/2006/math" xmlns:v="urn:schemas-microsoft-com:vml" xmlns:wp14="http://schemas.microsoft.com/office/word/2010/wordprocessingDrawing" xmlns:wp="http://schemas.openxmlformats.org/drawingml/2006/wordprocessingDrawing" xmlns:w10="urn:schemas-microsoft-com:office:word" xmlns:w="http://schemas.openxmlformats.org/wordprocessingml/2006/main" xmlns:w14="http://schemas.microsoft.com/office/word/2010/wordml" xmlns:w15="http://schemas.microsoft.com/office/word/2012/wordml" xmlns:w16cex="http://schemas.microsoft.com/office/word/2018/wordml/cex" xmlns:w16cid="http://schemas.microsoft.com/office/word/2016/wordml/cid" xmlns:w16="http://schemas.microsoft.com/office/word/2018/wordml" xmlns:w16sdtdh="http://schemas.microsoft.com/office/word/2020/wordml/sdtdatahash" xmlns:w16se="http://schemas.microsoft.com/office/word/2015/wordml/symex" xmlns:wpg="http://schemas.microsoft.com/office/word/2010/wordprocessingGroup" xmlns:wpi="http://schemas.microsoft.com/office/word/2010/wordprocessingInk" xmlns:wne="http://schemas.microsoft.com/office/word/2006/wordml" xmlns:wps="http://schemas.microsoft.com/office/word/2010/wordprocessingShape" mc:Ignorable="w14 w15 w16se w16cid w16 w16cex w16sdtdh wp14">
+<w:ftr xmlns:wpc="http://schemas.microsoft.com/office/word/2010/wordprocessingCanvas" xmlns:cx="http://schemas.microsoft.com/office/drawing/2014/chartex" xmlns:mc="http://schemas.openxmlformats.org/markup-compatibility/2006" xmlns:o="urn:schemas-microsoft-com:office:office" xmlns:r="http://schemas.openxmlformats.org/officeDocument/2006/relationships" xmlns:m="http://schemas.openxmlformats.org/officeDocument/2006/math" xmlns:v="urn:schemas-microsoft-com:vml" xmlns:wp14="http://schemas.microsoft.com/office/word/2010/wordprocessingDrawing" xmlns:wp="http://schemas.openxmlformats.org/drawingml/2006/wordprocessingDrawing" xmlns:w10="urn:schemas-microsoft-com:office:word" xmlns:w="http://schemas.openxmlformats.org/wordprocessingml/2006/main" xmlns:w14="http://schemas.microsoft.com/office/word/2010/wordml" xmlns:w15="http://schemas.microsoft.com/office/word/2012/wordml" xmlns:w16se="http://schemas.microsoft.com/office/word/2015/wordml/symex" xmlns:wpg="http://schemas.microsoft.com/office/word/2010/wordprocessingGroup" xmlns:wpi="http://schemas.microsoft.com/office/word/2010/wordprocessingInk" xmlns:wne="http://schemas.microsoft.com/office/word/2006/wordml" xmlns:wps="http://schemas.microsoft.com/office/word/2010/wordprocessingShape" mc:Ignorable="w14 w15 w16se wp14">
   <w:p>
     <w:r>
       <w:t>Customer Name &amp; Signature…………………………</w:t>
@@ -2999,7 +3015,7 @@
 </file>
 
 <file path=word/footnotes.xml><?xml version="1.0" encoding="utf-8"?>
-<w:footnotes xmlns:wpc="http://schemas.microsoft.com/office/word/2010/wordprocessingCanvas" xmlns:cx="http://schemas.microsoft.com/office/drawing/2014/chartex" xmlns:cx1="http://schemas.microsoft.com/office/drawing/2015/9/8/chartex" xmlns:cx2="http://schemas.microsoft.com/office/drawing/2015/10/21/chartex" xmlns:cx3="http://schemas.microsoft.com/office/drawing/2016/5/9/chartex" xmlns:cx4="http://schemas.microsoft.com/office/drawing/2016/5/10/chartex" xmlns:cx5="http://schemas.microsoft.com/office/drawing/2016/5/11/chartex" xmlns:cx6="http://schemas.microsoft.com/office/drawing/2016/5/12/chartex" xmlns:cx7="http://schemas.microsoft.com/office/drawing/2016/5/13/chartex" xmlns:cx8="http://schemas.microsoft.com/office/drawing/2016/5/14/chartex" xmlns:mc="http://schemas.openxmlformats.org/markup-compatibility/2006" xmlns:aink="http://schemas.microsoft.com/office/drawing/2016/ink" xmlns:am3d="http://schemas.microsoft.com/office/drawing/2017/model3d" xmlns:o="urn:schemas-microsoft-com:office:office" xmlns:r="http://schemas.openxmlformats.org/officeDocument/2006/relationships" xmlns:m="http://schemas.openxmlformats.org/officeDocument/2006/math" xmlns:v="urn:schemas-microsoft-com:vml" xmlns:wp14="http://schemas.microsoft.com/office/word/2010/wordprocessingDrawing" xmlns:wp="http://schemas.openxmlformats.org/drawingml/2006/wordprocessingDrawing" xmlns:w10="urn:schemas-microsoft-com:office:word" xmlns:w="http://schemas.openxmlformats.org/wordprocessingml/2006/main" xmlns:w14="http://schemas.microsoft.com/office/word/2010/wordml" xmlns:w15="http://schemas.microsoft.com/office/word/2012/wordml" xmlns:w16cex="http://schemas.microsoft.com/office/word/2018/wordml/cex" xmlns:w16cid="http://schemas.microsoft.com/office/word/2016/wordml/cid" xmlns:w16="http://schemas.microsoft.com/office/word/2018/wordml" xmlns:w16sdtdh="http://schemas.microsoft.com/office/word/2020/wordml/sdtdatahash" xmlns:w16se="http://schemas.microsoft.com/office/word/2015/wordml/symex" xmlns:wpg="http://schemas.microsoft.com/office/word/2010/wordprocessingGroup" xmlns:wpi="http://schemas.microsoft.com/office/word/2010/wordprocessingInk" xmlns:wne="http://schemas.microsoft.com/office/word/2006/wordml" xmlns:wps="http://schemas.microsoft.com/office/word/2010/wordprocessingShape" mc:Ignorable="w14 w15 w16se w16cid w16 w16cex w16sdtdh wp14">
+<w:footnotes xmlns:wpc="http://schemas.microsoft.com/office/word/2010/wordprocessingCanvas" xmlns:cx="http://schemas.microsoft.com/office/drawing/2014/chartex" xmlns:mc="http://schemas.openxmlformats.org/markup-compatibility/2006" xmlns:o="urn:schemas-microsoft-com:office:office" xmlns:r="http://schemas.openxmlformats.org/officeDocument/2006/relationships" xmlns:m="http://schemas.openxmlformats.org/officeDocument/2006/math" xmlns:v="urn:schemas-microsoft-com:vml" xmlns:wp14="http://schemas.microsoft.com/office/word/2010/wordprocessingDrawing" xmlns:wp="http://schemas.openxmlformats.org/drawingml/2006/wordprocessingDrawing" xmlns:w10="urn:schemas-microsoft-com:office:word" xmlns:w="http://schemas.openxmlformats.org/wordprocessingml/2006/main" xmlns:w14="http://schemas.microsoft.com/office/word/2010/wordml" xmlns:w15="http://schemas.microsoft.com/office/word/2012/wordml" xmlns:w16se="http://schemas.microsoft.com/office/word/2015/wordml/symex" xmlns:wpg="http://schemas.microsoft.com/office/word/2010/wordprocessingGroup" xmlns:wpi="http://schemas.microsoft.com/office/word/2010/wordprocessingInk" xmlns:wne="http://schemas.microsoft.com/office/word/2006/wordml" xmlns:wps="http://schemas.microsoft.com/office/word/2010/wordprocessingShape" mc:Ignorable="w14 w15 w16se wp14">
   <w:footnote w:type="separator" w:id="-1">
     <w:p>
       <w:pPr>
@@ -3024,7 +3040,7 @@
 </file>
 
 <file path=word/header1.xml><?xml version="1.0" encoding="utf-8"?>
-<w:hdr xmlns:wpc="http://schemas.microsoft.com/office/word/2010/wordprocessingCanvas" xmlns:cx="http://schemas.microsoft.com/office/drawing/2014/chartex" xmlns:cx1="http://schemas.microsoft.com/office/drawing/2015/9/8/chartex" xmlns:cx2="http://schemas.microsoft.com/office/drawing/2015/10/21/chartex" xmlns:cx3="http://schemas.microsoft.com/office/drawing/2016/5/9/chartex" xmlns:cx4="http://schemas.microsoft.com/office/drawing/2016/5/10/chartex" xmlns:cx5="http://schemas.microsoft.com/office/drawing/2016/5/11/chartex" xmlns:cx6="http://schemas.microsoft.com/office/drawing/2016/5/12/chartex" xmlns:cx7="http://schemas.microsoft.com/office/drawing/2016/5/13/chartex" xmlns:cx8="http://schemas.microsoft.com/office/drawing/2016/5/14/chartex" xmlns:mc="http://schemas.openxmlformats.org/markup-compatibility/2006" xmlns:aink="http://schemas.microsoft.com/office/drawing/2016/ink" xmlns:am3d="http://schemas.microsoft.com/office/drawing/2017/model3d" xmlns:o="urn:schemas-microsoft-com:office:office" xmlns:r="http://schemas.openxmlformats.org/officeDocument/2006/relationships" xmlns:m="http://schemas.openxmlformats.org/officeDocument/2006/math" xmlns:v="urn:schemas-microsoft-com:vml" xmlns:wp14="http://schemas.microsoft.com/office/word/2010/wordprocessingDrawing" xmlns:wp="http://schemas.openxmlformats.org/drawingml/2006/wordprocessingDrawing" xmlns:w10="urn:schemas-microsoft-com:office:word" xmlns:w="http://schemas.openxmlformats.org/wordprocessingml/2006/main" xmlns:w14="http://schemas.microsoft.com/office/word/2010/wordml" xmlns:w15="http://schemas.microsoft.com/office/word/2012/wordml" xmlns:w16cex="http://schemas.microsoft.com/office/word/2018/wordml/cex" xmlns:w16cid="http://schemas.microsoft.com/office/word/2016/wordml/cid" xmlns:w16="http://schemas.microsoft.com/office/word/2018/wordml" xmlns:w16sdtdh="http://schemas.microsoft.com/office/word/2020/wordml/sdtdatahash" xmlns:w16se="http://schemas.microsoft.com/office/word/2015/wordml/symex" xmlns:wpg="http://schemas.microsoft.com/office/word/2010/wordprocessingGroup" xmlns:wpi="http://schemas.microsoft.com/office/word/2010/wordprocessingInk" xmlns:wne="http://schemas.microsoft.com/office/word/2006/wordml" xmlns:wps="http://schemas.microsoft.com/office/word/2010/wordprocessingShape" mc:Ignorable="w14 w15 w16se w16cid w16 w16cex w16sdtdh wp14">
+<w:hdr xmlns:wpc="http://schemas.microsoft.com/office/word/2010/wordprocessingCanvas" xmlns:cx="http://schemas.microsoft.com/office/drawing/2014/chartex" xmlns:mc="http://schemas.openxmlformats.org/markup-compatibility/2006" xmlns:o="urn:schemas-microsoft-com:office:office" xmlns:r="http://schemas.openxmlformats.org/officeDocument/2006/relationships" xmlns:m="http://schemas.openxmlformats.org/officeDocument/2006/math" xmlns:v="urn:schemas-microsoft-com:vml" xmlns:wp14="http://schemas.microsoft.com/office/word/2010/wordprocessingDrawing" xmlns:wp="http://schemas.openxmlformats.org/drawingml/2006/wordprocessingDrawing" xmlns:w10="urn:schemas-microsoft-com:office:word" xmlns:w="http://schemas.openxmlformats.org/wordprocessingml/2006/main" xmlns:w14="http://schemas.microsoft.com/office/word/2010/wordml" xmlns:w15="http://schemas.microsoft.com/office/word/2012/wordml" xmlns:w16se="http://schemas.microsoft.com/office/word/2015/wordml/symex" xmlns:wpg="http://schemas.microsoft.com/office/word/2010/wordprocessingGroup" xmlns:wpi="http://schemas.microsoft.com/office/word/2010/wordprocessingInk" xmlns:wne="http://schemas.microsoft.com/office/word/2006/wordml" xmlns:wps="http://schemas.microsoft.com/office/word/2010/wordprocessingShape" mc:Ignorable="w14 w15 w16se wp14">
   <w:p>
     <w:pPr>
       <w:tabs>
@@ -3041,6 +3057,7 @@
     <w:r>
       <w:rPr>
         <w:noProof/>
+        <w:lang w:val="en-GB" w:eastAsia="en-GB"/>
       </w:rPr>
       <mc:AlternateContent>
         <mc:Choice Requires="wps">
@@ -3094,7 +3111,7 @@
             </wp:anchor>
           </w:drawing>
         </mc:Choice>
-        <mc:Fallback>
+        <mc:Fallback xmlns:w16sdtdh="http://schemas.microsoft.com/office/word/2020/wordml/sdtdatahash" xmlns:w16="http://schemas.microsoft.com/office/word/2018/wordml" xmlns:w16cid="http://schemas.microsoft.com/office/word/2016/wordml/cid" xmlns:w16cex="http://schemas.microsoft.com/office/word/2018/wordml/cex" xmlns:am3d="http://schemas.microsoft.com/office/drawing/2017/model3d" xmlns:aink="http://schemas.microsoft.com/office/drawing/2016/ink" xmlns:cx8="http://schemas.microsoft.com/office/drawing/2016/5/14/chartex" xmlns:cx7="http://schemas.microsoft.com/office/drawing/2016/5/13/chartex" xmlns:cx6="http://schemas.microsoft.com/office/drawing/2016/5/12/chartex" xmlns:cx5="http://schemas.microsoft.com/office/drawing/2016/5/11/chartex" xmlns:cx4="http://schemas.microsoft.com/office/drawing/2016/5/10/chartex" xmlns:cx3="http://schemas.microsoft.com/office/drawing/2016/5/9/chartex" xmlns:cx2="http://schemas.microsoft.com/office/drawing/2015/10/21/chartex" xmlns:cx1="http://schemas.microsoft.com/office/drawing/2015/9/8/chartex">
           <w:pict>
             <v:shapetype w14:anchorId="06CA3898" id="_x0000_t32" coordsize="21600,21600" o:spt="32" o:oned="t" path="m,l21600,21600e" filled="f">
               <v:path arrowok="t" fillok="f" o:connecttype="none"/>
@@ -3118,6 +3135,7 @@
     <w:r>
       <w:rPr>
         <w:noProof/>
+        <w:lang w:val="en-GB" w:eastAsia="en-GB"/>
       </w:rPr>
       <mc:AlternateContent>
         <mc:Choice Requires="wps">
@@ -3173,7 +3191,7 @@
             </wp:anchor>
           </w:drawing>
         </mc:Choice>
-        <mc:Fallback>
+        <mc:Fallback xmlns:w16sdtdh="http://schemas.microsoft.com/office/word/2020/wordml/sdtdatahash" xmlns:w16="http://schemas.microsoft.com/office/word/2018/wordml" xmlns:w16cid="http://schemas.microsoft.com/office/word/2016/wordml/cid" xmlns:w16cex="http://schemas.microsoft.com/office/word/2018/wordml/cex" xmlns:am3d="http://schemas.microsoft.com/office/drawing/2017/model3d" xmlns:aink="http://schemas.microsoft.com/office/drawing/2016/ink" xmlns:cx8="http://schemas.microsoft.com/office/drawing/2016/5/14/chartex" xmlns:cx7="http://schemas.microsoft.com/office/drawing/2016/5/13/chartex" xmlns:cx6="http://schemas.microsoft.com/office/drawing/2016/5/12/chartex" xmlns:cx5="http://schemas.microsoft.com/office/drawing/2016/5/11/chartex" xmlns:cx4="http://schemas.microsoft.com/office/drawing/2016/5/10/chartex" xmlns:cx3="http://schemas.microsoft.com/office/drawing/2016/5/9/chartex" xmlns:cx2="http://schemas.microsoft.com/office/drawing/2015/10/21/chartex" xmlns:cx1="http://schemas.microsoft.com/office/drawing/2015/9/8/chartex">
           <w:pict>
             <v:rect w14:anchorId="1E143774" id="Rectangle 6" o:spid="_x0000_s1026" style="position:absolute;margin-left:-77pt;margin-top:-28pt;width:626.65pt;height:16.5pt;z-index:-251658240;visibility:visible;mso-wrap-style:square;mso-wrap-distance-left:0;mso-wrap-distance-top:0;mso-wrap-distance-right:0;mso-wrap-distance-bottom:0;mso-position-horizontal:absolute;mso-position-horizontal-relative:text;mso-position-vertical:absolute;mso-position-vertical-relative:text;v-text-anchor:middle" o:gfxdata="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" fillcolor="#30345e" stroked="f">
               <v:textbox inset="2.53958mm,2.53958mm,2.53958mm,2.53958mm">
@@ -3213,6 +3231,7 @@
         <w:color w:val="30345E"/>
         <w:sz w:val="24"/>
         <w:szCs w:val="24"/>
+        <w:lang w:val="en-GB" w:eastAsia="en-GB"/>
       </w:rPr>
       <w:drawing>
         <wp:anchor distT="0" distB="0" distL="0" distR="0" simplePos="0" relativeHeight="251660288" behindDoc="0" locked="0" layoutInCell="1" hidden="0" allowOverlap="1" wp14:anchorId="0DF54468" wp14:editId="154E0354">
@@ -3286,16 +3305,7 @@
         <w:sz w:val="24"/>
         <w:szCs w:val="24"/>
       </w:rPr>
-      <w:t>Unit 2 Oasis Park Residences</w:t>
-    </w:r>
-    <w:r>
-      <w:rPr>
-        <w:rFonts w:ascii="Nunito" w:eastAsia="Nunito" w:hAnsi="Nunito" w:cs="Nunito"/>
-        <w:color w:val="30345E"/>
-        <w:sz w:val="24"/>
-        <w:szCs w:val="24"/>
-      </w:rPr>
-      <w:t xml:space="preserve"> </w:t>
+      <w:t xml:space="preserve">Unit 2 Oasis Park Residences </w:t>
     </w:r>
   </w:p>
   <w:p>
@@ -3424,14 +3434,14 @@
 </file>
 
 <file path=word/styles.xml><?xml version="1.0" encoding="utf-8"?>
-<w:styles xmlns:mc="http://schemas.openxmlformats.org/markup-compatibility/2006" xmlns:r="http://schemas.openxmlformats.org/officeDocument/2006/relationships" xmlns:w="http://schemas.openxmlformats.org/wordprocessingml/2006/main" xmlns:w14="http://schemas.microsoft.com/office/word/2010/wordml" xmlns:w15="http://schemas.microsoft.com/office/word/2012/wordml" xmlns:w16cex="http://schemas.microsoft.com/office/word/2018/wordml/cex" xmlns:w16cid="http://schemas.microsoft.com/office/word/2016/wordml/cid" xmlns:w16="http://schemas.microsoft.com/office/word/2018/wordml" xmlns:w16sdtdh="http://schemas.microsoft.com/office/word/2020/wordml/sdtdatahash" xmlns:w16se="http://schemas.microsoft.com/office/word/2015/wordml/symex" mc:Ignorable="w14 w15 w16se w16cid w16 w16cex w16sdtdh">
+<w:styles xmlns:mc="http://schemas.openxmlformats.org/markup-compatibility/2006" xmlns:r="http://schemas.openxmlformats.org/officeDocument/2006/relationships" xmlns:w="http://schemas.openxmlformats.org/wordprocessingml/2006/main" xmlns:w14="http://schemas.microsoft.com/office/word/2010/wordml" xmlns:w15="http://schemas.microsoft.com/office/word/2012/wordml" xmlns:w16se="http://schemas.microsoft.com/office/word/2015/wordml/symex" mc:Ignorable="w14 w15 w16se">
   <w:docDefaults>
     <w:rPrDefault>
       <w:rPr>
         <w:rFonts w:ascii="Arial" w:eastAsia="Arial" w:hAnsi="Arial" w:cs="Arial"/>
         <w:sz w:val="22"/>
         <w:szCs w:val="22"/>
-        <w:lang w:val="en" w:eastAsia="en-NG" w:bidi="ar-SA"/>
+        <w:lang w:val="en" w:bidi="ar-SA"/>
       </w:rPr>
     </w:rPrDefault>
     <w:pPrDefault>
@@ -3440,7 +3450,7 @@
       </w:pPr>
     </w:pPrDefault>
   </w:docDefaults>
-  <w:latentStyles w:defLockedState="0" w:defUIPriority="99" w:defSemiHidden="0" w:defUnhideWhenUsed="0" w:defQFormat="0" w:count="376">
+  <w:latentStyles w:defLockedState="0" w:defUIPriority="99" w:defSemiHidden="0" w:defUnhideWhenUsed="0" w:defQFormat="0" w:count="371">
     <w:lsdException w:name="Normal" w:uiPriority="0" w:qFormat="1"/>
     <w:lsdException w:name="heading 1" w:uiPriority="9" w:qFormat="1"/>
     <w:lsdException w:name="heading 2" w:semiHidden="1" w:uiPriority="9" w:unhideWhenUsed="1" w:qFormat="1"/>
@@ -3812,11 +3822,6 @@
     <w:lsdException w:name="List Table 5 Dark Accent 6" w:uiPriority="50"/>
     <w:lsdException w:name="List Table 6 Colorful Accent 6" w:uiPriority="51"/>
     <w:lsdException w:name="List Table 7 Colorful Accent 6" w:uiPriority="52"/>
-    <w:lsdException w:name="Mention" w:semiHidden="1" w:unhideWhenUsed="1"/>
-    <w:lsdException w:name="Smart Hyperlink" w:semiHidden="1" w:unhideWhenUsed="1"/>
-    <w:lsdException w:name="Hashtag" w:semiHidden="1" w:unhideWhenUsed="1"/>
-    <w:lsdException w:name="Unresolved Mention" w:semiHidden="1" w:unhideWhenUsed="1"/>
-    <w:lsdException w:name="Smart Link" w:semiHidden="1" w:unhideWhenUsed="1"/>
   </w:latentStyles>
   <w:style w:type="paragraph" w:default="1" w:styleId="Normal">
     <w:name w:val="Normal"/>
@@ -4008,7 +4013,7 @@
       <w:rFonts w:ascii="Times New Roman" w:eastAsia="Times New Roman" w:hAnsi="Times New Roman" w:cs="Times New Roman"/>
       <w:sz w:val="24"/>
       <w:szCs w:val="24"/>
-      <w:lang w:val="en-NG"/>
+      <w:lang/>
     </w:rPr>
   </w:style>
   <w:style w:type="paragraph" w:styleId="Header">

</xml_diff>